<commit_message>
Modifcation & delete for All controllers is done
</commit_message>
<xml_diff>
--- a/READ ME.docx
+++ b/READ ME.docx
@@ -478,21 +478,7 @@
           <w:sz w:val="24"/>
           <w:szCs w:val="24"/>
         </w:rPr>
-        <w:t xml:space="preserve"> </w:t>
-      </w:r>
-      <w:r>
-        <w:rPr>
-          <w:sz w:val="24"/>
-          <w:szCs w:val="24"/>
-        </w:rPr>
-        <w:t>contient le</w:t>
-      </w:r>
-      <w:r>
-        <w:rPr>
-          <w:sz w:val="24"/>
-          <w:szCs w:val="24"/>
-        </w:rPr>
-        <w:t xml:space="preserve"> scripte de création de la base de Données </w:t>
+        <w:t xml:space="preserve"> contient le scripte de création de la base de Données </w:t>
       </w:r>
       <w:proofErr w:type="spellStart"/>
       <w:r>
@@ -1792,9 +1778,9 @@
           <w:szCs w:val="24"/>
         </w:rPr>
         <w:drawing>
-          <wp:inline distT="0" distB="0" distL="0" distR="0" wp14:anchorId="02BDC166" wp14:editId="1F12FE15">
-            <wp:extent cx="5760720" cy="3387725"/>
-            <wp:effectExtent l="0" t="0" r="0" b="3175"/>
+          <wp:inline distT="0" distB="0" distL="0" distR="0" wp14:anchorId="02BDC166" wp14:editId="472AB8AF">
+            <wp:extent cx="5376672" cy="3161877"/>
+            <wp:effectExtent l="0" t="0" r="0" b="635"/>
             <wp:docPr id="15" name="Image 15"/>
             <wp:cNvGraphicFramePr>
               <a:graphicFrameLocks xmlns:a="http://schemas.openxmlformats.org/drawingml/2006/main" noChangeAspect="1"/>
@@ -1821,7 +1807,7 @@
                   <pic:spPr>
                     <a:xfrm>
                       <a:off x="0" y="0"/>
-                      <a:ext cx="5760720" cy="3387725"/>
+                      <a:ext cx="5383522" cy="3165905"/>
                     </a:xfrm>
                     <a:prstGeom prst="rect">
                       <a:avLst/>
@@ -1841,17 +1827,289 @@
         <w:rPr>
           <w:b/>
           <w:bCs/>
-          <w:sz w:val="28"/>
-          <w:szCs w:val="28"/>
-        </w:rPr>
-      </w:pPr>
-      <w:r>
-        <w:rPr>
-          <w:b/>
-          <w:bCs/>
-          <w:sz w:val="28"/>
-          <w:szCs w:val="28"/>
-        </w:rPr>
+          <w:sz w:val="24"/>
+          <w:szCs w:val="24"/>
+        </w:rPr>
+      </w:pPr>
+      <w:r>
+        <w:rPr>
+          <w:b/>
+          <w:bCs/>
+          <w:sz w:val="24"/>
+          <w:szCs w:val="24"/>
+        </w:rPr>
+        <w:t>Modifier Filière :</w:t>
+      </w:r>
+    </w:p>
+    <w:p>
+      <w:pPr>
+        <w:pStyle w:val="Paragraphedeliste"/>
+        <w:spacing w:line="360" w:lineRule="auto"/>
+        <w:rPr>
+          <w:b/>
+          <w:bCs/>
+          <w:sz w:val="24"/>
+          <w:szCs w:val="24"/>
+        </w:rPr>
+      </w:pPr>
+      <w:r>
+        <w:rPr>
+          <w:b/>
+          <w:bCs/>
+          <w:noProof/>
+          <w:sz w:val="28"/>
+          <w:szCs w:val="28"/>
+        </w:rPr>
+        <w:drawing>
+          <wp:inline distT="0" distB="0" distL="0" distR="0" wp14:anchorId="7991719A" wp14:editId="799CA71A">
+            <wp:extent cx="5760720" cy="3044825"/>
+            <wp:effectExtent l="0" t="0" r="0" b="3175"/>
+            <wp:docPr id="27" name="Image 27"/>
+            <wp:cNvGraphicFramePr>
+              <a:graphicFrameLocks xmlns:a="http://schemas.openxmlformats.org/drawingml/2006/main" noChangeAspect="1"/>
+            </wp:cNvGraphicFramePr>
+            <a:graphic xmlns:a="http://schemas.openxmlformats.org/drawingml/2006/main">
+              <a:graphicData uri="http://schemas.openxmlformats.org/drawingml/2006/picture">
+                <pic:pic xmlns:pic="http://schemas.openxmlformats.org/drawingml/2006/picture">
+                  <pic:nvPicPr>
+                    <pic:cNvPr id="27" name="Image 27"/>
+                    <pic:cNvPicPr/>
+                  </pic:nvPicPr>
+                  <pic:blipFill>
+                    <a:blip r:embed="rId20">
+                      <a:extLst>
+                        <a:ext uri="{28A0092B-C50C-407E-A947-70E740481C1C}">
+                          <a14:useLocalDpi xmlns:a14="http://schemas.microsoft.com/office/drawing/2010/main" val="0"/>
+                        </a:ext>
+                      </a:extLst>
+                    </a:blip>
+                    <a:stretch>
+                      <a:fillRect/>
+                    </a:stretch>
+                  </pic:blipFill>
+                  <pic:spPr>
+                    <a:xfrm>
+                      <a:off x="0" y="0"/>
+                      <a:ext cx="5760720" cy="3044825"/>
+                    </a:xfrm>
+                    <a:prstGeom prst="rect">
+                      <a:avLst/>
+                    </a:prstGeom>
+                  </pic:spPr>
+                </pic:pic>
+              </a:graphicData>
+            </a:graphic>
+          </wp:inline>
+        </w:drawing>
+      </w:r>
+    </w:p>
+    <w:p>
+      <w:pPr>
+        <w:pStyle w:val="Paragraphedeliste"/>
+        <w:spacing w:line="360" w:lineRule="auto"/>
+        <w:rPr>
+          <w:b/>
+          <w:bCs/>
+          <w:noProof/>
+          <w:sz w:val="28"/>
+          <w:szCs w:val="28"/>
+        </w:rPr>
+      </w:pPr>
+      <w:r>
+        <w:rPr>
+          <w:b/>
+          <w:bCs/>
+          <w:noProof/>
+          <w:sz w:val="28"/>
+          <w:szCs w:val="28"/>
+        </w:rPr>
+        <w:lastRenderedPageBreak/>
+        <w:drawing>
+          <wp:inline distT="0" distB="0" distL="0" distR="0" wp14:anchorId="5480EBB0" wp14:editId="184C6FBE">
+            <wp:extent cx="5347411" cy="2397847"/>
+            <wp:effectExtent l="0" t="0" r="5715" b="2540"/>
+            <wp:docPr id="28" name="Image 28"/>
+            <wp:cNvGraphicFramePr>
+              <a:graphicFrameLocks xmlns:a="http://schemas.openxmlformats.org/drawingml/2006/main" noChangeAspect="1"/>
+            </wp:cNvGraphicFramePr>
+            <a:graphic xmlns:a="http://schemas.openxmlformats.org/drawingml/2006/main">
+              <a:graphicData uri="http://schemas.openxmlformats.org/drawingml/2006/picture">
+                <pic:pic xmlns:pic="http://schemas.openxmlformats.org/drawingml/2006/picture">
+                  <pic:nvPicPr>
+                    <pic:cNvPr id="28" name="Image 28"/>
+                    <pic:cNvPicPr/>
+                  </pic:nvPicPr>
+                  <pic:blipFill>
+                    <a:blip r:embed="rId21">
+                      <a:extLst>
+                        <a:ext uri="{28A0092B-C50C-407E-A947-70E740481C1C}">
+                          <a14:useLocalDpi xmlns:a14="http://schemas.microsoft.com/office/drawing/2010/main" val="0"/>
+                        </a:ext>
+                      </a:extLst>
+                    </a:blip>
+                    <a:stretch>
+                      <a:fillRect/>
+                    </a:stretch>
+                  </pic:blipFill>
+                  <pic:spPr>
+                    <a:xfrm>
+                      <a:off x="0" y="0"/>
+                      <a:ext cx="5352770" cy="2400250"/>
+                    </a:xfrm>
+                    <a:prstGeom prst="rect">
+                      <a:avLst/>
+                    </a:prstGeom>
+                  </pic:spPr>
+                </pic:pic>
+              </a:graphicData>
+            </a:graphic>
+          </wp:inline>
+        </w:drawing>
+      </w:r>
+      <w:r>
+        <w:rPr>
+          <w:b/>
+          <w:bCs/>
+          <w:noProof/>
+          <w:sz w:val="28"/>
+          <w:szCs w:val="28"/>
+        </w:rPr>
+        <w:drawing>
+          <wp:inline distT="0" distB="0" distL="0" distR="0" wp14:anchorId="5E052D47" wp14:editId="6E780209">
+            <wp:extent cx="5040173" cy="3294465"/>
+            <wp:effectExtent l="0" t="0" r="8255" b="1270"/>
+            <wp:docPr id="29" name="Image 29"/>
+            <wp:cNvGraphicFramePr>
+              <a:graphicFrameLocks xmlns:a="http://schemas.openxmlformats.org/drawingml/2006/main" noChangeAspect="1"/>
+            </wp:cNvGraphicFramePr>
+            <a:graphic xmlns:a="http://schemas.openxmlformats.org/drawingml/2006/main">
+              <a:graphicData uri="http://schemas.openxmlformats.org/drawingml/2006/picture">
+                <pic:pic xmlns:pic="http://schemas.openxmlformats.org/drawingml/2006/picture">
+                  <pic:nvPicPr>
+                    <pic:cNvPr id="29" name="Image 29"/>
+                    <pic:cNvPicPr/>
+                  </pic:nvPicPr>
+                  <pic:blipFill>
+                    <a:blip r:embed="rId22">
+                      <a:extLst>
+                        <a:ext uri="{28A0092B-C50C-407E-A947-70E740481C1C}">
+                          <a14:useLocalDpi xmlns:a14="http://schemas.microsoft.com/office/drawing/2010/main" val="0"/>
+                        </a:ext>
+                      </a:extLst>
+                    </a:blip>
+                    <a:stretch>
+                      <a:fillRect/>
+                    </a:stretch>
+                  </pic:blipFill>
+                  <pic:spPr>
+                    <a:xfrm>
+                      <a:off x="0" y="0"/>
+                      <a:ext cx="5046354" cy="3298505"/>
+                    </a:xfrm>
+                    <a:prstGeom prst="rect">
+                      <a:avLst/>
+                    </a:prstGeom>
+                  </pic:spPr>
+                </pic:pic>
+              </a:graphicData>
+            </a:graphic>
+          </wp:inline>
+        </w:drawing>
+      </w:r>
+    </w:p>
+    <w:p>
+      <w:pPr>
+        <w:pStyle w:val="Paragraphedeliste"/>
+        <w:spacing w:line="360" w:lineRule="auto"/>
+        <w:rPr>
+          <w:b/>
+          <w:bCs/>
+          <w:sz w:val="28"/>
+          <w:szCs w:val="28"/>
+        </w:rPr>
+      </w:pPr>
+      <w:r>
+        <w:rPr>
+          <w:b/>
+          <w:bCs/>
+          <w:noProof/>
+          <w:sz w:val="28"/>
+          <w:szCs w:val="28"/>
+        </w:rPr>
+        <w:drawing>
+          <wp:inline distT="0" distB="0" distL="0" distR="0" wp14:anchorId="7A8BF96B" wp14:editId="153F4517">
+            <wp:extent cx="5760720" cy="2642235"/>
+            <wp:effectExtent l="0" t="0" r="0" b="5715"/>
+            <wp:docPr id="30" name="Image 30"/>
+            <wp:cNvGraphicFramePr>
+              <a:graphicFrameLocks xmlns:a="http://schemas.openxmlformats.org/drawingml/2006/main" noChangeAspect="1"/>
+            </wp:cNvGraphicFramePr>
+            <a:graphic xmlns:a="http://schemas.openxmlformats.org/drawingml/2006/main">
+              <a:graphicData uri="http://schemas.openxmlformats.org/drawingml/2006/picture">
+                <pic:pic xmlns:pic="http://schemas.openxmlformats.org/drawingml/2006/picture">
+                  <pic:nvPicPr>
+                    <pic:cNvPr id="30" name="Image 30"/>
+                    <pic:cNvPicPr/>
+                  </pic:nvPicPr>
+                  <pic:blipFill>
+                    <a:blip r:embed="rId23">
+                      <a:extLst>
+                        <a:ext uri="{28A0092B-C50C-407E-A947-70E740481C1C}">
+                          <a14:useLocalDpi xmlns:a14="http://schemas.microsoft.com/office/drawing/2010/main" val="0"/>
+                        </a:ext>
+                      </a:extLst>
+                    </a:blip>
+                    <a:stretch>
+                      <a:fillRect/>
+                    </a:stretch>
+                  </pic:blipFill>
+                  <pic:spPr>
+                    <a:xfrm>
+                      <a:off x="0" y="0"/>
+                      <a:ext cx="5760720" cy="2642235"/>
+                    </a:xfrm>
+                    <a:prstGeom prst="rect">
+                      <a:avLst/>
+                    </a:prstGeom>
+                  </pic:spPr>
+                </pic:pic>
+              </a:graphicData>
+            </a:graphic>
+          </wp:inline>
+        </w:drawing>
+      </w:r>
+    </w:p>
+    <w:p>
+      <w:pPr>
+        <w:pStyle w:val="Paragraphedeliste"/>
+        <w:spacing w:line="360" w:lineRule="auto"/>
+        <w:rPr>
+          <w:b/>
+          <w:bCs/>
+          <w:sz w:val="28"/>
+          <w:szCs w:val="28"/>
+        </w:rPr>
+      </w:pPr>
+    </w:p>
+    <w:p>
+      <w:pPr>
+        <w:pStyle w:val="Paragraphedeliste"/>
+        <w:spacing w:line="360" w:lineRule="auto"/>
+        <w:rPr>
+          <w:b/>
+          <w:bCs/>
+          <w:sz w:val="28"/>
+          <w:szCs w:val="28"/>
+        </w:rPr>
+      </w:pPr>
+      <w:r>
+        <w:rPr>
+          <w:b/>
+          <w:bCs/>
+          <w:sz w:val="28"/>
+          <w:szCs w:val="28"/>
+        </w:rPr>
+        <w:lastRenderedPageBreak/>
         <w:t>Ordinateur</w:t>
       </w:r>
     </w:p>
@@ -1890,7 +2148,7 @@
                     <pic:cNvPicPr/>
                   </pic:nvPicPr>
                   <pic:blipFill>
-                    <a:blip r:embed="rId20">
+                    <a:blip r:embed="rId24">
                       <a:extLst>
                         <a:ext uri="{28A0092B-C50C-407E-A947-70E740481C1C}">
                           <a14:useLocalDpi xmlns:a14="http://schemas.microsoft.com/office/drawing/2010/main" val="0"/>
@@ -1993,7 +2251,6 @@
           <w:sz w:val="24"/>
           <w:szCs w:val="24"/>
         </w:rPr>
-        <w:lastRenderedPageBreak/>
         <w:drawing>
           <wp:inline distT="0" distB="0" distL="0" distR="0" wp14:anchorId="36637CEE" wp14:editId="180AA765">
             <wp:extent cx="5113325" cy="3582482"/>
@@ -2010,7 +2267,7 @@
                     <pic:cNvPicPr/>
                   </pic:nvPicPr>
                   <pic:blipFill>
-                    <a:blip r:embed="rId21">
+                    <a:blip r:embed="rId25">
                       <a:extLst>
                         <a:ext uri="{28A0092B-C50C-407E-A947-70E740481C1C}">
                           <a14:useLocalDpi xmlns:a14="http://schemas.microsoft.com/office/drawing/2010/main" val="0"/>
@@ -2056,10 +2313,11 @@
           <w:sz w:val="24"/>
           <w:szCs w:val="24"/>
         </w:rPr>
+        <w:lastRenderedPageBreak/>
         <w:drawing>
-          <wp:inline distT="0" distB="0" distL="0" distR="0" wp14:anchorId="19083C76" wp14:editId="61BA7F08">
-            <wp:extent cx="5209613" cy="3386938"/>
-            <wp:effectExtent l="0" t="0" r="0" b="4445"/>
+          <wp:inline distT="0" distB="0" distL="0" distR="0" wp14:anchorId="19083C76" wp14:editId="72706D2C">
+            <wp:extent cx="5010912" cy="3257755"/>
+            <wp:effectExtent l="0" t="0" r="0" b="0"/>
             <wp:docPr id="17" name="Image 17"/>
             <wp:cNvGraphicFramePr>
               <a:graphicFrameLocks xmlns:a="http://schemas.openxmlformats.org/drawingml/2006/main" noChangeAspect="1"/>
@@ -2072,7 +2330,7 @@
                     <pic:cNvPicPr/>
                   </pic:nvPicPr>
                   <pic:blipFill>
-                    <a:blip r:embed="rId22">
+                    <a:blip r:embed="rId26">
                       <a:extLst>
                         <a:ext uri="{28A0092B-C50C-407E-A947-70E740481C1C}">
                           <a14:useLocalDpi xmlns:a14="http://schemas.microsoft.com/office/drawing/2010/main" val="0"/>
@@ -2086,7 +2344,7 @@
                   <pic:spPr>
                     <a:xfrm>
                       <a:off x="0" y="0"/>
-                      <a:ext cx="5279046" cy="3432078"/>
+                      <a:ext cx="5086872" cy="3307139"/>
                     </a:xfrm>
                     <a:prstGeom prst="rect">
                       <a:avLst/>
@@ -2118,11 +2376,10 @@
           <w:sz w:val="24"/>
           <w:szCs w:val="24"/>
         </w:rPr>
-        <w:lastRenderedPageBreak/>
         <w:drawing>
-          <wp:inline distT="0" distB="0" distL="0" distR="0" wp14:anchorId="2EB42A58" wp14:editId="1FDF8114">
-            <wp:extent cx="5760720" cy="3828415"/>
-            <wp:effectExtent l="0" t="0" r="0" b="635"/>
+          <wp:inline distT="0" distB="0" distL="0" distR="0" wp14:anchorId="50CB5ADB" wp14:editId="24695622">
+            <wp:extent cx="5354727" cy="3558603"/>
+            <wp:effectExtent l="0" t="0" r="0" b="3810"/>
             <wp:docPr id="18" name="Image 18"/>
             <wp:cNvGraphicFramePr>
               <a:graphicFrameLocks xmlns:a="http://schemas.openxmlformats.org/drawingml/2006/main" noChangeAspect="1"/>
@@ -2135,7 +2392,7 @@
                     <pic:cNvPicPr/>
                   </pic:nvPicPr>
                   <pic:blipFill>
-                    <a:blip r:embed="rId23">
+                    <a:blip r:embed="rId27">
                       <a:extLst>
                         <a:ext uri="{28A0092B-C50C-407E-A947-70E740481C1C}">
                           <a14:useLocalDpi xmlns:a14="http://schemas.microsoft.com/office/drawing/2010/main" val="0"/>
@@ -2149,7 +2406,7 @@
                   <pic:spPr>
                     <a:xfrm>
                       <a:off x="0" y="0"/>
-                      <a:ext cx="5760720" cy="3828415"/>
+                      <a:ext cx="5364622" cy="3565179"/>
                     </a:xfrm>
                     <a:prstGeom prst="rect">
                       <a:avLst/>
@@ -2161,18 +2418,31 @@
           </wp:inline>
         </w:drawing>
       </w:r>
-      <w:r>
-        <w:rPr>
-          <w:b/>
-          <w:bCs/>
-          <w:noProof/>
-          <w:sz w:val="24"/>
-          <w:szCs w:val="24"/>
-        </w:rPr>
+    </w:p>
+    <w:p>
+      <w:pPr>
+        <w:pStyle w:val="Paragraphedeliste"/>
+        <w:spacing w:line="360" w:lineRule="auto"/>
+        <w:rPr>
+          <w:b/>
+          <w:bCs/>
+          <w:sz w:val="24"/>
+          <w:szCs w:val="24"/>
+        </w:rPr>
+      </w:pPr>
+      <w:r>
+        <w:rPr>
+          <w:b/>
+          <w:bCs/>
+          <w:noProof/>
+          <w:sz w:val="24"/>
+          <w:szCs w:val="24"/>
+        </w:rPr>
+        <w:lastRenderedPageBreak/>
         <w:drawing>
-          <wp:inline distT="0" distB="0" distL="0" distR="0" wp14:anchorId="6A4AFDEE" wp14:editId="5DCA7B9A">
-            <wp:extent cx="5760720" cy="3129915"/>
-            <wp:effectExtent l="0" t="0" r="0" b="0"/>
+          <wp:inline distT="0" distB="0" distL="0" distR="0" wp14:anchorId="6A4AFDEE" wp14:editId="7823A588">
+            <wp:extent cx="5273675" cy="2865294"/>
+            <wp:effectExtent l="0" t="0" r="3175" b="0"/>
             <wp:docPr id="19" name="Image 19"/>
             <wp:cNvGraphicFramePr>
               <a:graphicFrameLocks xmlns:a="http://schemas.openxmlformats.org/drawingml/2006/main" noChangeAspect="1"/>
@@ -2185,7 +2455,7 @@
                     <pic:cNvPicPr/>
                   </pic:nvPicPr>
                   <pic:blipFill>
-                    <a:blip r:embed="rId24">
+                    <a:blip r:embed="rId28">
                       <a:extLst>
                         <a:ext uri="{28A0092B-C50C-407E-A947-70E740481C1C}">
                           <a14:useLocalDpi xmlns:a14="http://schemas.microsoft.com/office/drawing/2010/main" val="0"/>
@@ -2199,7 +2469,7 @@
                   <pic:spPr>
                     <a:xfrm>
                       <a:off x="0" y="0"/>
-                      <a:ext cx="5760720" cy="3129915"/>
+                      <a:ext cx="5280513" cy="2869009"/>
                     </a:xfrm>
                     <a:prstGeom prst="rect">
                       <a:avLst/>
@@ -2252,11 +2522,10 @@
           <w:sz w:val="28"/>
           <w:szCs w:val="28"/>
         </w:rPr>
-        <w:lastRenderedPageBreak/>
         <w:drawing>
-          <wp:inline distT="0" distB="0" distL="0" distR="0" wp14:anchorId="2208CA0E" wp14:editId="2CDE797C">
-            <wp:extent cx="5760720" cy="3133725"/>
-            <wp:effectExtent l="0" t="0" r="0" b="9525"/>
+          <wp:inline distT="0" distB="0" distL="0" distR="0" wp14:anchorId="2208CA0E" wp14:editId="44AC8283">
+            <wp:extent cx="4996282" cy="2717884"/>
+            <wp:effectExtent l="0" t="0" r="0" b="6350"/>
             <wp:docPr id="25" name="Image 25"/>
             <wp:cNvGraphicFramePr>
               <a:graphicFrameLocks xmlns:a="http://schemas.openxmlformats.org/drawingml/2006/main" noChangeAspect="1"/>
@@ -2269,7 +2538,7 @@
                     <pic:cNvPicPr/>
                   </pic:nvPicPr>
                   <pic:blipFill>
-                    <a:blip r:embed="rId25">
+                    <a:blip r:embed="rId29">
                       <a:extLst>
                         <a:ext uri="{28A0092B-C50C-407E-A947-70E740481C1C}">
                           <a14:useLocalDpi xmlns:a14="http://schemas.microsoft.com/office/drawing/2010/main" val="0"/>
@@ -2283,7 +2552,254 @@
                   <pic:spPr>
                     <a:xfrm>
                       <a:off x="0" y="0"/>
-                      <a:ext cx="5760720" cy="3133725"/>
+                      <a:ext cx="5009764" cy="2725218"/>
+                    </a:xfrm>
+                    <a:prstGeom prst="rect">
+                      <a:avLst/>
+                    </a:prstGeom>
+                  </pic:spPr>
+                </pic:pic>
+              </a:graphicData>
+            </a:graphic>
+          </wp:inline>
+        </w:drawing>
+      </w:r>
+    </w:p>
+    <w:p>
+      <w:pPr>
+        <w:pStyle w:val="Paragraphedeliste"/>
+        <w:spacing w:line="360" w:lineRule="auto"/>
+        <w:rPr>
+          <w:b/>
+          <w:bCs/>
+          <w:sz w:val="24"/>
+          <w:szCs w:val="24"/>
+        </w:rPr>
+      </w:pPr>
+      <w:r>
+        <w:rPr>
+          <w:b/>
+          <w:bCs/>
+          <w:sz w:val="24"/>
+          <w:szCs w:val="24"/>
+        </w:rPr>
+        <w:t>Modifier :</w:t>
+      </w:r>
+    </w:p>
+    <w:p>
+      <w:pPr>
+        <w:pStyle w:val="Paragraphedeliste"/>
+        <w:spacing w:line="360" w:lineRule="auto"/>
+        <w:rPr>
+          <w:b/>
+          <w:bCs/>
+          <w:sz w:val="28"/>
+          <w:szCs w:val="28"/>
+        </w:rPr>
+      </w:pPr>
+      <w:r>
+        <w:rPr>
+          <w:b/>
+          <w:bCs/>
+          <w:noProof/>
+          <w:sz w:val="28"/>
+          <w:szCs w:val="28"/>
+        </w:rPr>
+        <w:drawing>
+          <wp:inline distT="0" distB="0" distL="0" distR="0" wp14:anchorId="1B2F0E69" wp14:editId="3EB0BED3">
+            <wp:extent cx="5208423" cy="2362507"/>
+            <wp:effectExtent l="0" t="0" r="0" b="0"/>
+            <wp:docPr id="31" name="Image 31"/>
+            <wp:cNvGraphicFramePr>
+              <a:graphicFrameLocks xmlns:a="http://schemas.openxmlformats.org/drawingml/2006/main" noChangeAspect="1"/>
+            </wp:cNvGraphicFramePr>
+            <a:graphic xmlns:a="http://schemas.openxmlformats.org/drawingml/2006/main">
+              <a:graphicData uri="http://schemas.openxmlformats.org/drawingml/2006/picture">
+                <pic:pic xmlns:pic="http://schemas.openxmlformats.org/drawingml/2006/picture">
+                  <pic:nvPicPr>
+                    <pic:cNvPr id="31" name="Image 31"/>
+                    <pic:cNvPicPr/>
+                  </pic:nvPicPr>
+                  <pic:blipFill>
+                    <a:blip r:embed="rId30">
+                      <a:extLst>
+                        <a:ext uri="{28A0092B-C50C-407E-A947-70E740481C1C}">
+                          <a14:useLocalDpi xmlns:a14="http://schemas.microsoft.com/office/drawing/2010/main" val="0"/>
+                        </a:ext>
+                      </a:extLst>
+                    </a:blip>
+                    <a:stretch>
+                      <a:fillRect/>
+                    </a:stretch>
+                  </pic:blipFill>
+                  <pic:spPr>
+                    <a:xfrm>
+                      <a:off x="0" y="0"/>
+                      <a:ext cx="5225875" cy="2370423"/>
+                    </a:xfrm>
+                    <a:prstGeom prst="rect">
+                      <a:avLst/>
+                    </a:prstGeom>
+                  </pic:spPr>
+                </pic:pic>
+              </a:graphicData>
+            </a:graphic>
+          </wp:inline>
+        </w:drawing>
+      </w:r>
+    </w:p>
+    <w:p>
+      <w:pPr>
+        <w:pStyle w:val="Paragraphedeliste"/>
+        <w:spacing w:line="360" w:lineRule="auto"/>
+        <w:rPr>
+          <w:b/>
+          <w:bCs/>
+          <w:sz w:val="28"/>
+          <w:szCs w:val="28"/>
+        </w:rPr>
+      </w:pPr>
+      <w:r>
+        <w:rPr>
+          <w:b/>
+          <w:bCs/>
+          <w:noProof/>
+          <w:sz w:val="28"/>
+          <w:szCs w:val="28"/>
+        </w:rPr>
+        <w:lastRenderedPageBreak/>
+        <w:drawing>
+          <wp:inline distT="0" distB="0" distL="0" distR="0" wp14:anchorId="416C5F9E" wp14:editId="056FA1F9">
+            <wp:extent cx="5760720" cy="3458210"/>
+            <wp:effectExtent l="0" t="0" r="0" b="8890"/>
+            <wp:docPr id="32" name="Image 32"/>
+            <wp:cNvGraphicFramePr>
+              <a:graphicFrameLocks xmlns:a="http://schemas.openxmlformats.org/drawingml/2006/main" noChangeAspect="1"/>
+            </wp:cNvGraphicFramePr>
+            <a:graphic xmlns:a="http://schemas.openxmlformats.org/drawingml/2006/main">
+              <a:graphicData uri="http://schemas.openxmlformats.org/drawingml/2006/picture">
+                <pic:pic xmlns:pic="http://schemas.openxmlformats.org/drawingml/2006/picture">
+                  <pic:nvPicPr>
+                    <pic:cNvPr id="32" name="Image 32"/>
+                    <pic:cNvPicPr/>
+                  </pic:nvPicPr>
+                  <pic:blipFill>
+                    <a:blip r:embed="rId31">
+                      <a:extLst>
+                        <a:ext uri="{28A0092B-C50C-407E-A947-70E740481C1C}">
+                          <a14:useLocalDpi xmlns:a14="http://schemas.microsoft.com/office/drawing/2010/main" val="0"/>
+                        </a:ext>
+                      </a:extLst>
+                    </a:blip>
+                    <a:stretch>
+                      <a:fillRect/>
+                    </a:stretch>
+                  </pic:blipFill>
+                  <pic:spPr>
+                    <a:xfrm>
+                      <a:off x="0" y="0"/>
+                      <a:ext cx="5760720" cy="3458210"/>
+                    </a:xfrm>
+                    <a:prstGeom prst="rect">
+                      <a:avLst/>
+                    </a:prstGeom>
+                  </pic:spPr>
+                </pic:pic>
+              </a:graphicData>
+            </a:graphic>
+          </wp:inline>
+        </w:drawing>
+      </w:r>
+      <w:r>
+        <w:rPr>
+          <w:b/>
+          <w:bCs/>
+          <w:noProof/>
+          <w:sz w:val="28"/>
+          <w:szCs w:val="28"/>
+        </w:rPr>
+        <w:drawing>
+          <wp:inline distT="0" distB="0" distL="0" distR="0" wp14:anchorId="5C0397C1" wp14:editId="3395A1EC">
+            <wp:extent cx="5760720" cy="3599815"/>
+            <wp:effectExtent l="0" t="0" r="0" b="635"/>
+            <wp:docPr id="33" name="Image 33"/>
+            <wp:cNvGraphicFramePr>
+              <a:graphicFrameLocks xmlns:a="http://schemas.openxmlformats.org/drawingml/2006/main" noChangeAspect="1"/>
+            </wp:cNvGraphicFramePr>
+            <a:graphic xmlns:a="http://schemas.openxmlformats.org/drawingml/2006/main">
+              <a:graphicData uri="http://schemas.openxmlformats.org/drawingml/2006/picture">
+                <pic:pic xmlns:pic="http://schemas.openxmlformats.org/drawingml/2006/picture">
+                  <pic:nvPicPr>
+                    <pic:cNvPr id="33" name="Image 33"/>
+                    <pic:cNvPicPr/>
+                  </pic:nvPicPr>
+                  <pic:blipFill>
+                    <a:blip r:embed="rId32">
+                      <a:extLst>
+                        <a:ext uri="{28A0092B-C50C-407E-A947-70E740481C1C}">
+                          <a14:useLocalDpi xmlns:a14="http://schemas.microsoft.com/office/drawing/2010/main" val="0"/>
+                        </a:ext>
+                      </a:extLst>
+                    </a:blip>
+                    <a:stretch>
+                      <a:fillRect/>
+                    </a:stretch>
+                  </pic:blipFill>
+                  <pic:spPr>
+                    <a:xfrm>
+                      <a:off x="0" y="0"/>
+                      <a:ext cx="5760720" cy="3599815"/>
+                    </a:xfrm>
+                    <a:prstGeom prst="rect">
+                      <a:avLst/>
+                    </a:prstGeom>
+                  </pic:spPr>
+                </pic:pic>
+              </a:graphicData>
+            </a:graphic>
+          </wp:inline>
+        </w:drawing>
+      </w:r>
+      <w:r>
+        <w:rPr>
+          <w:b/>
+          <w:bCs/>
+          <w:noProof/>
+          <w:sz w:val="28"/>
+          <w:szCs w:val="28"/>
+        </w:rPr>
+        <w:lastRenderedPageBreak/>
+        <w:drawing>
+          <wp:inline distT="0" distB="0" distL="0" distR="0" wp14:anchorId="02599ADC" wp14:editId="3BB056FF">
+            <wp:extent cx="5760720" cy="2525395"/>
+            <wp:effectExtent l="0" t="0" r="0" b="8255"/>
+            <wp:docPr id="34" name="Image 34"/>
+            <wp:cNvGraphicFramePr>
+              <a:graphicFrameLocks xmlns:a="http://schemas.openxmlformats.org/drawingml/2006/main" noChangeAspect="1"/>
+            </wp:cNvGraphicFramePr>
+            <a:graphic xmlns:a="http://schemas.openxmlformats.org/drawingml/2006/main">
+              <a:graphicData uri="http://schemas.openxmlformats.org/drawingml/2006/picture">
+                <pic:pic xmlns:pic="http://schemas.openxmlformats.org/drawingml/2006/picture">
+                  <pic:nvPicPr>
+                    <pic:cNvPr id="34" name="Image 34"/>
+                    <pic:cNvPicPr/>
+                  </pic:nvPicPr>
+                  <pic:blipFill>
+                    <a:blip r:embed="rId33">
+                      <a:extLst>
+                        <a:ext uri="{28A0092B-C50C-407E-A947-70E740481C1C}">
+                          <a14:useLocalDpi xmlns:a14="http://schemas.microsoft.com/office/drawing/2010/main" val="0"/>
+                        </a:ext>
+                      </a:extLst>
+                    </a:blip>
+                    <a:stretch>
+                      <a:fillRect/>
+                    </a:stretch>
+                  </pic:blipFill>
+                  <pic:spPr>
+                    <a:xfrm>
+                      <a:off x="0" y="0"/>
+                      <a:ext cx="5760720" cy="2525395"/>
                     </a:xfrm>
                     <a:prstGeom prst="rect">
                       <a:avLst/>
@@ -2352,7 +2868,7 @@
                     <pic:cNvPicPr/>
                   </pic:nvPicPr>
                   <pic:blipFill>
-                    <a:blip r:embed="rId26">
+                    <a:blip r:embed="rId34">
                       <a:extLst>
                         <a:ext uri="{28A0092B-C50C-407E-A947-70E740481C1C}">
                           <a14:useLocalDpi xmlns:a14="http://schemas.microsoft.com/office/drawing/2010/main" val="0"/>
@@ -2447,7 +2963,7 @@
                     <pic:cNvPicPr/>
                   </pic:nvPicPr>
                   <pic:blipFill>
-                    <a:blip r:embed="rId27">
+                    <a:blip r:embed="rId35">
                       <a:extLst>
                         <a:ext uri="{28A0092B-C50C-407E-A947-70E740481C1C}">
                           <a14:useLocalDpi xmlns:a14="http://schemas.microsoft.com/office/drawing/2010/main" val="0"/>
@@ -2510,7 +3026,7 @@
                     <pic:cNvPicPr/>
                   </pic:nvPicPr>
                   <pic:blipFill>
-                    <a:blip r:embed="rId28">
+                    <a:blip r:embed="rId36">
                       <a:extLst>
                         <a:ext uri="{28A0092B-C50C-407E-A947-70E740481C1C}">
                           <a14:useLocalDpi xmlns:a14="http://schemas.microsoft.com/office/drawing/2010/main" val="0"/>
@@ -2560,7 +3076,7 @@
                     <pic:cNvPicPr/>
                   </pic:nvPicPr>
                   <pic:blipFill>
-                    <a:blip r:embed="rId29" cstate="print">
+                    <a:blip r:embed="rId37" cstate="print">
                       <a:extLst>
                         <a:ext uri="{28A0092B-C50C-407E-A947-70E740481C1C}">
                           <a14:useLocalDpi xmlns:a14="http://schemas.microsoft.com/office/drawing/2010/main" val="0"/>
@@ -2654,7 +3170,7 @@
                     <pic:cNvPicPr/>
                   </pic:nvPicPr>
                   <pic:blipFill>
-                    <a:blip r:embed="rId30" cstate="print">
+                    <a:blip r:embed="rId38" cstate="print">
                       <a:extLst>
                         <a:ext uri="{28A0092B-C50C-407E-A947-70E740481C1C}">
                           <a14:useLocalDpi xmlns:a14="http://schemas.microsoft.com/office/drawing/2010/main" val="0"/>
@@ -2669,6 +3185,241 @@
                     <a:xfrm>
                       <a:off x="0" y="0"/>
                       <a:ext cx="5133521" cy="2471696"/>
+                    </a:xfrm>
+                    <a:prstGeom prst="rect">
+                      <a:avLst/>
+                    </a:prstGeom>
+                  </pic:spPr>
+                </pic:pic>
+              </a:graphicData>
+            </a:graphic>
+          </wp:inline>
+        </w:drawing>
+      </w:r>
+    </w:p>
+    <w:p>
+      <w:pPr>
+        <w:pStyle w:val="Paragraphedeliste"/>
+        <w:spacing w:line="360" w:lineRule="auto"/>
+        <w:rPr>
+          <w:b/>
+          <w:bCs/>
+          <w:sz w:val="24"/>
+          <w:szCs w:val="24"/>
+        </w:rPr>
+      </w:pPr>
+      <w:r>
+        <w:rPr>
+          <w:b/>
+          <w:bCs/>
+          <w:sz w:val="24"/>
+          <w:szCs w:val="24"/>
+        </w:rPr>
+        <w:lastRenderedPageBreak/>
+        <w:t>Modifier étudiant</w:t>
+      </w:r>
+    </w:p>
+    <w:p>
+      <w:pPr>
+        <w:pStyle w:val="Paragraphedeliste"/>
+        <w:spacing w:line="360" w:lineRule="auto"/>
+        <w:rPr>
+          <w:b/>
+          <w:bCs/>
+          <w:sz w:val="24"/>
+          <w:szCs w:val="24"/>
+        </w:rPr>
+      </w:pPr>
+      <w:r>
+        <w:rPr>
+          <w:b/>
+          <w:bCs/>
+          <w:noProof/>
+          <w:sz w:val="24"/>
+          <w:szCs w:val="24"/>
+        </w:rPr>
+        <w:drawing>
+          <wp:inline distT="0" distB="0" distL="0" distR="0" wp14:anchorId="73361D20" wp14:editId="6EDAD185">
+            <wp:extent cx="5760720" cy="3165475"/>
+            <wp:effectExtent l="0" t="0" r="0" b="0"/>
+            <wp:docPr id="35" name="Image 35"/>
+            <wp:cNvGraphicFramePr>
+              <a:graphicFrameLocks xmlns:a="http://schemas.openxmlformats.org/drawingml/2006/main" noChangeAspect="1"/>
+            </wp:cNvGraphicFramePr>
+            <a:graphic xmlns:a="http://schemas.openxmlformats.org/drawingml/2006/main">
+              <a:graphicData uri="http://schemas.openxmlformats.org/drawingml/2006/picture">
+                <pic:pic xmlns:pic="http://schemas.openxmlformats.org/drawingml/2006/picture">
+                  <pic:nvPicPr>
+                    <pic:cNvPr id="35" name="Image 35"/>
+                    <pic:cNvPicPr/>
+                  </pic:nvPicPr>
+                  <pic:blipFill>
+                    <a:blip r:embed="rId39">
+                      <a:extLst>
+                        <a:ext uri="{28A0092B-C50C-407E-A947-70E740481C1C}">
+                          <a14:useLocalDpi xmlns:a14="http://schemas.microsoft.com/office/drawing/2010/main" val="0"/>
+                        </a:ext>
+                      </a:extLst>
+                    </a:blip>
+                    <a:stretch>
+                      <a:fillRect/>
+                    </a:stretch>
+                  </pic:blipFill>
+                  <pic:spPr>
+                    <a:xfrm>
+                      <a:off x="0" y="0"/>
+                      <a:ext cx="5760720" cy="3165475"/>
+                    </a:xfrm>
+                    <a:prstGeom prst="rect">
+                      <a:avLst/>
+                    </a:prstGeom>
+                  </pic:spPr>
+                </pic:pic>
+              </a:graphicData>
+            </a:graphic>
+          </wp:inline>
+        </w:drawing>
+      </w:r>
+      <w:r>
+        <w:rPr>
+          <w:b/>
+          <w:bCs/>
+          <w:noProof/>
+          <w:sz w:val="24"/>
+          <w:szCs w:val="24"/>
+        </w:rPr>
+        <w:drawing>
+          <wp:inline distT="0" distB="0" distL="0" distR="0" wp14:anchorId="31BC764F" wp14:editId="5E3B926D">
+            <wp:extent cx="5760720" cy="3768725"/>
+            <wp:effectExtent l="0" t="0" r="0" b="3175"/>
+            <wp:docPr id="36" name="Image 36"/>
+            <wp:cNvGraphicFramePr>
+              <a:graphicFrameLocks xmlns:a="http://schemas.openxmlformats.org/drawingml/2006/main" noChangeAspect="1"/>
+            </wp:cNvGraphicFramePr>
+            <a:graphic xmlns:a="http://schemas.openxmlformats.org/drawingml/2006/main">
+              <a:graphicData uri="http://schemas.openxmlformats.org/drawingml/2006/picture">
+                <pic:pic xmlns:pic="http://schemas.openxmlformats.org/drawingml/2006/picture">
+                  <pic:nvPicPr>
+                    <pic:cNvPr id="36" name="Image 36"/>
+                    <pic:cNvPicPr/>
+                  </pic:nvPicPr>
+                  <pic:blipFill>
+                    <a:blip r:embed="rId40">
+                      <a:extLst>
+                        <a:ext uri="{28A0092B-C50C-407E-A947-70E740481C1C}">
+                          <a14:useLocalDpi xmlns:a14="http://schemas.microsoft.com/office/drawing/2010/main" val="0"/>
+                        </a:ext>
+                      </a:extLst>
+                    </a:blip>
+                    <a:stretch>
+                      <a:fillRect/>
+                    </a:stretch>
+                  </pic:blipFill>
+                  <pic:spPr>
+                    <a:xfrm>
+                      <a:off x="0" y="0"/>
+                      <a:ext cx="5760720" cy="3768725"/>
+                    </a:xfrm>
+                    <a:prstGeom prst="rect">
+                      <a:avLst/>
+                    </a:prstGeom>
+                  </pic:spPr>
+                </pic:pic>
+              </a:graphicData>
+            </a:graphic>
+          </wp:inline>
+        </w:drawing>
+      </w:r>
+      <w:r>
+        <w:rPr>
+          <w:b/>
+          <w:bCs/>
+          <w:noProof/>
+          <w:sz w:val="24"/>
+          <w:szCs w:val="24"/>
+        </w:rPr>
+        <w:lastRenderedPageBreak/>
+        <w:drawing>
+          <wp:inline distT="0" distB="0" distL="0" distR="0" wp14:anchorId="6024C32B" wp14:editId="2E6D3804">
+            <wp:extent cx="5760720" cy="4116070"/>
+            <wp:effectExtent l="0" t="0" r="0" b="0"/>
+            <wp:docPr id="37" name="Image 37"/>
+            <wp:cNvGraphicFramePr>
+              <a:graphicFrameLocks xmlns:a="http://schemas.openxmlformats.org/drawingml/2006/main" noChangeAspect="1"/>
+            </wp:cNvGraphicFramePr>
+            <a:graphic xmlns:a="http://schemas.openxmlformats.org/drawingml/2006/main">
+              <a:graphicData uri="http://schemas.openxmlformats.org/drawingml/2006/picture">
+                <pic:pic xmlns:pic="http://schemas.openxmlformats.org/drawingml/2006/picture">
+                  <pic:nvPicPr>
+                    <pic:cNvPr id="37" name="Image 37"/>
+                    <pic:cNvPicPr/>
+                  </pic:nvPicPr>
+                  <pic:blipFill>
+                    <a:blip r:embed="rId41">
+                      <a:extLst>
+                        <a:ext uri="{28A0092B-C50C-407E-A947-70E740481C1C}">
+                          <a14:useLocalDpi xmlns:a14="http://schemas.microsoft.com/office/drawing/2010/main" val="0"/>
+                        </a:ext>
+                      </a:extLst>
+                    </a:blip>
+                    <a:stretch>
+                      <a:fillRect/>
+                    </a:stretch>
+                  </pic:blipFill>
+                  <pic:spPr>
+                    <a:xfrm>
+                      <a:off x="0" y="0"/>
+                      <a:ext cx="5760720" cy="4116070"/>
+                    </a:xfrm>
+                    <a:prstGeom prst="rect">
+                      <a:avLst/>
+                    </a:prstGeom>
+                  </pic:spPr>
+                </pic:pic>
+              </a:graphicData>
+            </a:graphic>
+          </wp:inline>
+        </w:drawing>
+      </w:r>
+      <w:r>
+        <w:rPr>
+          <w:b/>
+          <w:bCs/>
+          <w:noProof/>
+          <w:sz w:val="24"/>
+          <w:szCs w:val="24"/>
+        </w:rPr>
+        <w:drawing>
+          <wp:inline distT="0" distB="0" distL="0" distR="0" wp14:anchorId="76750640" wp14:editId="2F0AB1D1">
+            <wp:extent cx="5760720" cy="2806700"/>
+            <wp:effectExtent l="0" t="0" r="0" b="0"/>
+            <wp:docPr id="38" name="Image 38"/>
+            <wp:cNvGraphicFramePr>
+              <a:graphicFrameLocks xmlns:a="http://schemas.openxmlformats.org/drawingml/2006/main" noChangeAspect="1"/>
+            </wp:cNvGraphicFramePr>
+            <a:graphic xmlns:a="http://schemas.openxmlformats.org/drawingml/2006/main">
+              <a:graphicData uri="http://schemas.openxmlformats.org/drawingml/2006/picture">
+                <pic:pic xmlns:pic="http://schemas.openxmlformats.org/drawingml/2006/picture">
+                  <pic:nvPicPr>
+                    <pic:cNvPr id="38" name="Image 38"/>
+                    <pic:cNvPicPr/>
+                  </pic:nvPicPr>
+                  <pic:blipFill>
+                    <a:blip r:embed="rId42">
+                      <a:extLst>
+                        <a:ext uri="{28A0092B-C50C-407E-A947-70E740481C1C}">
+                          <a14:useLocalDpi xmlns:a14="http://schemas.microsoft.com/office/drawing/2010/main" val="0"/>
+                        </a:ext>
+                      </a:extLst>
+                    </a:blip>
+                    <a:stretch>
+                      <a:fillRect/>
+                    </a:stretch>
+                  </pic:blipFill>
+                  <pic:spPr>
+                    <a:xfrm>
+                      <a:off x="0" y="0"/>
+                      <a:ext cx="5760720" cy="2806700"/>
                     </a:xfrm>
                     <a:prstGeom prst="rect">
                       <a:avLst/>

</xml_diff>